<commit_message>
Fix typos and fonts in documentation
</commit_message>
<xml_diff>
--- a/Documentation/MBP Documentation.docx
+++ b/Documentation/MBP Documentation.docx
@@ -1,6 +1,6 @@
 
 <file path=word/document.xml><?xml version="1.0" encoding="utf-8"?>
-<w:document xmlns:wpc="http://schemas.microsoft.com/office/word/2010/wordprocessingCanvas" xmlns:cx="http://schemas.microsoft.com/office/drawing/2014/chartex" xmlns:cx1="http://schemas.microsoft.com/office/drawing/2015/9/8/chartex" xmlns:cx2="http://schemas.microsoft.com/office/drawing/2015/10/21/chartex" xmlns:cx3="http://schemas.microsoft.com/office/drawing/2016/5/9/chartex" xmlns:cx4="http://schemas.microsoft.com/office/drawing/2016/5/10/chartex" xmlns:cx5="http://schemas.microsoft.com/office/drawing/2016/5/11/chartex" xmlns:cx6="http://schemas.microsoft.com/office/drawing/2016/5/12/chartex" xmlns:cx7="http://schemas.microsoft.com/office/drawing/2016/5/13/chartex" xmlns:cx8="http://schemas.microsoft.com/office/drawing/2016/5/14/chartex" xmlns:mc="http://schemas.openxmlformats.org/markup-compatibility/2006" xmlns:aink="http://schemas.microsoft.com/office/drawing/2016/ink" xmlns:am3d="http://schemas.microsoft.com/office/drawing/2017/model3d" xmlns:o="urn:schemas-microsoft-com:office:office" xmlns:r="http://schemas.openxmlformats.org/officeDocument/2006/relationships" xmlns:m="http://schemas.openxmlformats.org/officeDocument/2006/math" xmlns:v="urn:schemas-microsoft-com:vml" xmlns:wp14="http://schemas.microsoft.com/office/word/2010/wordprocessingDrawing" xmlns:wp="http://schemas.openxmlformats.org/drawingml/2006/wordprocessingDrawing" xmlns:w10="urn:schemas-microsoft-com:office:word" xmlns:w="http://schemas.openxmlformats.org/wordprocessingml/2006/main" xmlns:w14="http://schemas.microsoft.com/office/word/2010/wordml" xmlns:w15="http://schemas.microsoft.com/office/word/2012/wordml" xmlns:w16cid="http://schemas.microsoft.com/office/word/2016/wordml/cid" xmlns:w16se="http://schemas.microsoft.com/office/word/2015/wordml/symex" xmlns:wpg="http://schemas.microsoft.com/office/word/2010/wordprocessingGroup" xmlns:wpi="http://schemas.microsoft.com/office/word/2010/wordprocessingInk" xmlns:wne="http://schemas.microsoft.com/office/word/2006/wordml" xmlns:wps="http://schemas.microsoft.com/office/word/2010/wordprocessingShape" mc:Ignorable="w14 w15 w16se w16cid wp14">
+<w:document xmlns:wpc="http://schemas.microsoft.com/office/word/2010/wordprocessingCanvas" xmlns:cx="http://schemas.microsoft.com/office/drawing/2014/chartex" xmlns:cx1="http://schemas.microsoft.com/office/drawing/2015/9/8/chartex" xmlns:cx2="http://schemas.microsoft.com/office/drawing/2015/10/21/chartex" xmlns:cx3="http://schemas.microsoft.com/office/drawing/2016/5/9/chartex" xmlns:cx4="http://schemas.microsoft.com/office/drawing/2016/5/10/chartex" xmlns:cx5="http://schemas.microsoft.com/office/drawing/2016/5/11/chartex" xmlns:cx6="http://schemas.microsoft.com/office/drawing/2016/5/12/chartex" xmlns:cx7="http://schemas.microsoft.com/office/drawing/2016/5/13/chartex" xmlns:cx8="http://schemas.microsoft.com/office/drawing/2016/5/14/chartex" xmlns:mc="http://schemas.openxmlformats.org/markup-compatibility/2006" xmlns:aink="http://schemas.microsoft.com/office/drawing/2016/ink" xmlns:am3d="http://schemas.microsoft.com/office/drawing/2017/model3d" xmlns:o="urn:schemas-microsoft-com:office:office" xmlns:oel="http://schemas.microsoft.com/office/2019/extlst" xmlns:r="http://schemas.openxmlformats.org/officeDocument/2006/relationships" xmlns:m="http://schemas.openxmlformats.org/officeDocument/2006/math" xmlns:v="urn:schemas-microsoft-com:vml" xmlns:wp14="http://schemas.microsoft.com/office/word/2010/wordprocessingDrawing" xmlns:wp="http://schemas.openxmlformats.org/drawingml/2006/wordprocessingDrawing" xmlns:w10="urn:schemas-microsoft-com:office:word" xmlns:w="http://schemas.openxmlformats.org/wordprocessingml/2006/main" xmlns:w14="http://schemas.microsoft.com/office/word/2010/wordml" xmlns:w15="http://schemas.microsoft.com/office/word/2012/wordml" xmlns:w16cex="http://schemas.microsoft.com/office/word/2018/wordml/cex" xmlns:w16cid="http://schemas.microsoft.com/office/word/2016/wordml/cid" xmlns:w16="http://schemas.microsoft.com/office/word/2018/wordml" xmlns:w16sdtdh="http://schemas.microsoft.com/office/word/2020/wordml/sdtdatahash" xmlns:w16se="http://schemas.microsoft.com/office/word/2015/wordml/symex" xmlns:wpg="http://schemas.microsoft.com/office/word/2010/wordprocessingGroup" xmlns:wpi="http://schemas.microsoft.com/office/word/2010/wordprocessingInk" xmlns:wne="http://schemas.microsoft.com/office/word/2006/wordml" xmlns:wps="http://schemas.microsoft.com/office/word/2010/wordprocessingShape" mc:Ignorable="w14 w15 w16se w16cid w16 w16cex w16sdtdh wp14">
   <w:background w:color="FFFFFF" w:themeColor="background1"/>
   <w:body>
     <w:p>
@@ -24,7 +24,7 @@
           <w:szCs w:val="32"/>
         </w:rPr>
         <w:drawing>
-          <wp:anchor distT="0" distB="0" distL="114300" distR="114300" simplePos="0" relativeHeight="251669504" behindDoc="1" locked="0" layoutInCell="1" allowOverlap="1" wp14:anchorId="5B3EF45B" wp14:editId="4AC61B85">
+          <wp:anchor distT="0" distB="0" distL="114300" distR="114300" simplePos="0" relativeHeight="251669504" behindDoc="1" locked="0" layoutInCell="1" allowOverlap="1" wp14:anchorId="5B3EF45B" wp14:editId="58F7E992">
             <wp:simplePos x="0" y="0"/>
             <wp:positionH relativeFrom="page">
               <wp:align>right</wp:align>
@@ -1261,34 +1261,14 @@
                 <w:lang w:val="en-GB"/>
               </w:rPr>
             </w:pPr>
-            <w:proofErr w:type="spellStart"/>
             <w:r>
               <w:rPr>
                 <w:rFonts w:ascii="Berlin Sans FB Demi" w:hAnsi="Berlin Sans FB Demi"/>
                 <w:color w:val="0A2F41" w:themeColor="accent1" w:themeShade="80"/>
                 <w:lang w:val="en-GB"/>
               </w:rPr>
-              <w:t>Milko</w:t>
-            </w:r>
-            <w:proofErr w:type="spellEnd"/>
-            <w:r>
-              <w:rPr>
-                <w:rFonts w:ascii="Berlin Sans FB Demi" w:hAnsi="Berlin Sans FB Demi"/>
-                <w:color w:val="0A2F41" w:themeColor="accent1" w:themeShade="80"/>
-                <w:lang w:val="en-GB"/>
-              </w:rPr>
-              <w:t xml:space="preserve"> </w:t>
-            </w:r>
-            <w:proofErr w:type="spellStart"/>
-            <w:r>
-              <w:rPr>
-                <w:rFonts w:ascii="Berlin Sans FB Demi" w:hAnsi="Berlin Sans FB Demi"/>
-                <w:color w:val="0A2F41" w:themeColor="accent1" w:themeShade="80"/>
-                <w:lang w:val="en-GB"/>
-              </w:rPr>
-              <w:t>Barev</w:t>
-            </w:r>
-            <w:proofErr w:type="spellEnd"/>
+              <w:t>Milko Barev</w:t>
+            </w:r>
             <w:r>
               <w:rPr>
                 <w:rFonts w:ascii="Berlin Sans FB Demi" w:hAnsi="Berlin Sans FB Demi"/>
@@ -1354,7 +1334,23 @@
                 <w:color w:val="0A2F41" w:themeColor="accent1" w:themeShade="80"/>
                 <w:lang w:val="en-GB"/>
               </w:rPr>
-              <w:t>Serdzhiev</w:t>
+              <w:t>Se</w:t>
+            </w:r>
+            <w:r>
+              <w:rPr>
+                <w:rFonts w:ascii="Berlin Sans FB Demi" w:hAnsi="Berlin Sans FB Demi"/>
+                <w:color w:val="0A2F41" w:themeColor="accent1" w:themeShade="80"/>
+                <w:lang w:val="en-GB"/>
+              </w:rPr>
+              <w:t>me</w:t>
+            </w:r>
+            <w:r>
+              <w:rPr>
+                <w:rFonts w:ascii="Berlin Sans FB Demi" w:hAnsi="Berlin Sans FB Demi"/>
+                <w:color w:val="0A2F41" w:themeColor="accent1" w:themeShade="80"/>
+                <w:lang w:val="en-GB"/>
+              </w:rPr>
+              <w:t>rdzhiev</w:t>
             </w:r>
             <w:proofErr w:type="spellEnd"/>
             <w:r>
@@ -1486,17 +1482,8 @@
                 <w:rFonts w:ascii="Berlin Sans FB Demi" w:hAnsi="Berlin Sans FB Demi"/>
                 <w:color w:val="0A2F41" w:themeColor="accent1" w:themeShade="80"/>
               </w:rPr>
-              <w:t xml:space="preserve">Stanislav </w:t>
-            </w:r>
-            <w:proofErr w:type="spellStart"/>
-            <w:r>
-              <w:rPr>
-                <w:rFonts w:ascii="Berlin Sans FB Demi" w:hAnsi="Berlin Sans FB Demi"/>
-                <w:color w:val="0A2F41" w:themeColor="accent1" w:themeShade="80"/>
-              </w:rPr>
-              <w:t>Radev</w:t>
-            </w:r>
-            <w:proofErr w:type="spellEnd"/>
+              <w:t>Stanislav Radev</w:t>
+            </w:r>
             <w:r>
               <w:rPr>
                 <w:rFonts w:ascii="Berlin Sans FB Demi" w:hAnsi="Berlin Sans FB Demi"/>
@@ -1645,23 +1632,7 @@
           <w:rFonts w:ascii="Berlin Sans FB Demi" w:hAnsi="Berlin Sans FB Demi" w:cs="Calibri"/>
           <w:color w:val="0A2F41" w:themeColor="accent1" w:themeShade="80"/>
         </w:rPr>
-        <w:t xml:space="preserve">MBP (Modern Bright </w:t>
-      </w:r>
-      <w:proofErr w:type="spellStart"/>
-      <w:r>
-        <w:rPr>
-          <w:rFonts w:ascii="Berlin Sans FB Demi" w:hAnsi="Berlin Sans FB Demi" w:cs="Calibri"/>
-          <w:color w:val="0A2F41" w:themeColor="accent1" w:themeShade="80"/>
-        </w:rPr>
-        <w:t>Planetologists</w:t>
-      </w:r>
-      <w:proofErr w:type="spellEnd"/>
-      <w:r>
-        <w:rPr>
-          <w:rFonts w:ascii="Berlin Sans FB Demi" w:hAnsi="Berlin Sans FB Demi" w:cs="Calibri"/>
-          <w:color w:val="0A2F41" w:themeColor="accent1" w:themeShade="80"/>
-        </w:rPr>
-        <w:t>) is a team of young and ambitious people that want to teach people about the planets and physics of the endless universe in an entertaining way.</w:t>
+        <w:t>MBP (Modern Bright Planetologists) is a team of young and ambitious people that want to teach people about the planets and physics of the endless universe in an entertaining way.</w:t>
       </w:r>
     </w:p>
     <w:p>
@@ -2011,15 +1982,13 @@
               </w:rPr>
               <w:t xml:space="preserve">Our main communicating platform was Microsoft Teams. During the given time we wasted no time and started working on the project as son as we had an idea. Even though Aleks had a serious problem with Git we made sure that his work was saved by </w:t>
             </w:r>
-            <w:proofErr w:type="spellStart"/>
             <w:r>
               <w:rPr>
                 <w:rFonts w:ascii="Berlin Sans FB Demi" w:eastAsia="Calibri" w:hAnsi="Berlin Sans FB Demi" w:cs="Times New Roman"/>
                 <w:color w:val="0A2F41" w:themeColor="accent1" w:themeShade="80"/>
               </w:rPr>
-              <w:t>commiting</w:t>
-            </w:r>
-            <w:proofErr w:type="spellEnd"/>
+              <w:t>committing</w:t>
+            </w:r>
             <w:r>
               <w:rPr>
                 <w:rFonts w:ascii="Berlin Sans FB Demi" w:eastAsia="Calibri" w:hAnsi="Berlin Sans FB Demi" w:cs="Times New Roman"/>
@@ -2317,7 +2286,6 @@
         <w:br w:type="page"/>
       </w:r>
       <w:bookmarkStart w:id="17" w:name="_Toc159931017"/>
-      <w:bookmarkStart w:id="18" w:name="_GoBack"/>
       <w:r>
         <w:rPr>
           <w:rFonts w:ascii="Berlin Sans FB Demi" w:hAnsi="Berlin Sans FB Demi" w:cs="Aharoni"/>
@@ -2330,7 +2298,6 @@
       </w:r>
       <w:bookmarkEnd w:id="17"/>
     </w:p>
-    <w:bookmarkEnd w:id="18"/>
     <w:p>
       <w:pPr>
         <w:rPr>
@@ -2473,7 +2440,7 @@
                 <w:b/>
               </w:rPr>
             </w:pPr>
-            <w:bookmarkStart w:id="19" w:name="_Toc131369098"/>
+            <w:bookmarkStart w:id="18" w:name="_Toc131369098"/>
           </w:p>
         </w:tc>
         <w:tc>
@@ -2551,9 +2518,9 @@
                 <w:szCs w:val="26"/>
               </w:rPr>
             </w:pPr>
-            <w:bookmarkStart w:id="20" w:name="_Toc131354428"/>
-            <w:bookmarkStart w:id="21" w:name="_Toc131369087"/>
-            <w:bookmarkStart w:id="22" w:name="_Toc159931018"/>
+            <w:bookmarkStart w:id="19" w:name="_Toc131354428"/>
+            <w:bookmarkStart w:id="20" w:name="_Toc131369087"/>
+            <w:bookmarkStart w:id="21" w:name="_Toc159931018"/>
             <w:r>
               <w:rPr>
                 <w:rFonts w:ascii="Berlin Sans FB Demi" w:eastAsia="Calibri" w:hAnsi="Berlin Sans FB Demi" w:cs="Times New Roman"/>
@@ -2562,9 +2529,9 @@
               </w:rPr>
               <w:t>Come up with the idea</w:t>
             </w:r>
+            <w:bookmarkEnd w:id="19"/>
             <w:bookmarkEnd w:id="20"/>
             <w:bookmarkEnd w:id="21"/>
-            <w:bookmarkEnd w:id="22"/>
           </w:p>
           <w:p>
             <w:pPr>
@@ -2632,7 +2599,7 @@
                 <w:szCs w:val="26"/>
               </w:rPr>
             </w:pPr>
-            <w:bookmarkStart w:id="23" w:name="_Toc159931019"/>
+            <w:bookmarkStart w:id="22" w:name="_Toc159931019"/>
             <w:r>
               <w:rPr>
                 <w:rFonts w:ascii="Berlin Sans FB Demi" w:eastAsia="Calibri" w:hAnsi="Berlin Sans FB Demi" w:cs="Times New Roman"/>
@@ -2641,7 +2608,7 @@
               </w:rPr>
               <w:t>Make issues</w:t>
             </w:r>
-            <w:bookmarkEnd w:id="23"/>
+            <w:bookmarkEnd w:id="22"/>
           </w:p>
           <w:p>
             <w:pPr>
@@ -2726,9 +2693,9 @@
                 <w:lang w:val="en-GB"/>
               </w:rPr>
             </w:pPr>
-            <w:bookmarkStart w:id="24" w:name="_Toc159931020"/>
-            <w:bookmarkStart w:id="25" w:name="_Toc131354432"/>
-            <w:bookmarkStart w:id="26" w:name="_Toc131369091"/>
+            <w:bookmarkStart w:id="23" w:name="_Toc159931020"/>
+            <w:bookmarkStart w:id="24" w:name="_Toc131354432"/>
+            <w:bookmarkStart w:id="25" w:name="_Toc131369091"/>
             <w:r>
               <w:rPr>
                 <w:rFonts w:ascii="Berlin Sans FB Demi" w:eastAsia="Calibri" w:hAnsi="Berlin Sans FB Demi" w:cs="Times New Roman"/>
@@ -2737,7 +2704,7 @@
               </w:rPr>
               <w:t>Start with all the game modes</w:t>
             </w:r>
-            <w:bookmarkEnd w:id="24"/>
+            <w:bookmarkEnd w:id="23"/>
             <w:r>
               <w:rPr>
                 <w:rFonts w:ascii="Berlin Sans FB Demi" w:eastAsia="Calibri" w:hAnsi="Berlin Sans FB Demi" w:cs="Times New Roman"/>
@@ -2760,17 +2727,17 @@
                 <w:lang w:val="en-GB"/>
               </w:rPr>
             </w:pPr>
-            <w:bookmarkStart w:id="27" w:name="_Toc159931021"/>
+            <w:bookmarkStart w:id="26" w:name="_Toc159931021"/>
+            <w:bookmarkEnd w:id="24"/>
             <w:bookmarkEnd w:id="25"/>
+            <w:r>
+              <w:rPr>
+                <w:rFonts w:ascii="Berlin Sans FB Demi" w:eastAsia="Calibri" w:hAnsi="Berlin Sans FB Demi" w:cs="Times New Roman"/>
+                <w:color w:val="074F6A" w:themeColor="accent4" w:themeShade="80"/>
+              </w:rPr>
+              <w:t>After choosing an idea we had to implement the game modes in the application.</w:t>
+            </w:r>
             <w:bookmarkEnd w:id="26"/>
-            <w:r>
-              <w:rPr>
-                <w:rFonts w:ascii="Berlin Sans FB Demi" w:eastAsia="Calibri" w:hAnsi="Berlin Sans FB Demi" w:cs="Times New Roman"/>
-                <w:color w:val="074F6A" w:themeColor="accent4" w:themeShade="80"/>
-              </w:rPr>
-              <w:t>After choosing an idea we had to implement the game modes in the application.</w:t>
-            </w:r>
-            <w:bookmarkEnd w:id="27"/>
           </w:p>
         </w:tc>
       </w:tr>
@@ -2824,7 +2791,7 @@
                 <w:szCs w:val="26"/>
               </w:rPr>
             </w:pPr>
-            <w:bookmarkStart w:id="28" w:name="_Toc159931022"/>
+            <w:bookmarkStart w:id="27" w:name="_Toc159931022"/>
             <w:r>
               <w:rPr>
                 <w:rFonts w:ascii="Berlin Sans FB Demi" w:eastAsia="Calibri" w:hAnsi="Berlin Sans FB Demi" w:cs="Times New Roman"/>
@@ -2833,7 +2800,7 @@
               </w:rPr>
               <w:t>Add the custom levels</w:t>
             </w:r>
-            <w:bookmarkEnd w:id="28"/>
+            <w:bookmarkEnd w:id="27"/>
             <w:r>
               <w:rPr>
                 <w:rFonts w:ascii="Berlin Sans FB Demi" w:eastAsia="Calibri" w:hAnsi="Berlin Sans FB Demi" w:cs="Times New Roman"/>
@@ -2909,17 +2876,17 @@
                 <w:szCs w:val="26"/>
               </w:rPr>
             </w:pPr>
-            <w:bookmarkStart w:id="29" w:name="_Toc102696260"/>
-            <w:bookmarkStart w:id="30" w:name="_Toc102869578"/>
-            <w:bookmarkStart w:id="31" w:name="_Toc103185943"/>
-            <w:bookmarkStart w:id="32" w:name="_Toc103273175"/>
-            <w:bookmarkStart w:id="33" w:name="_Toc103273704"/>
-            <w:bookmarkStart w:id="34" w:name="_Toc103550748"/>
-            <w:bookmarkStart w:id="35" w:name="_Toc119855088"/>
-            <w:bookmarkStart w:id="36" w:name="_Toc119870527"/>
-            <w:bookmarkStart w:id="37" w:name="_Toc131354438"/>
-            <w:bookmarkStart w:id="38" w:name="_Toc131369097"/>
-            <w:bookmarkStart w:id="39" w:name="_Toc159931023"/>
+            <w:bookmarkStart w:id="28" w:name="_Toc102696260"/>
+            <w:bookmarkStart w:id="29" w:name="_Toc102869578"/>
+            <w:bookmarkStart w:id="30" w:name="_Toc103185943"/>
+            <w:bookmarkStart w:id="31" w:name="_Toc103273175"/>
+            <w:bookmarkStart w:id="32" w:name="_Toc103273704"/>
+            <w:bookmarkStart w:id="33" w:name="_Toc103550748"/>
+            <w:bookmarkStart w:id="34" w:name="_Toc119855088"/>
+            <w:bookmarkStart w:id="35" w:name="_Toc119870527"/>
+            <w:bookmarkStart w:id="36" w:name="_Toc131354438"/>
+            <w:bookmarkStart w:id="37" w:name="_Toc131369097"/>
+            <w:bookmarkStart w:id="38" w:name="_Toc159931023"/>
             <w:r>
               <w:rPr>
                 <w:rFonts w:ascii="Berlin Sans FB Demi" w:eastAsia="Calibri" w:hAnsi="Berlin Sans FB Demi" w:cs="Times New Roman"/>
@@ -2928,6 +2895,7 @@
               </w:rPr>
               <w:t>Make the presentation</w:t>
             </w:r>
+            <w:bookmarkEnd w:id="28"/>
             <w:bookmarkEnd w:id="29"/>
             <w:bookmarkEnd w:id="30"/>
             <w:bookmarkEnd w:id="31"/>
@@ -2937,7 +2905,6 @@
             <w:bookmarkEnd w:id="35"/>
             <w:bookmarkEnd w:id="36"/>
             <w:bookmarkEnd w:id="37"/>
-            <w:bookmarkEnd w:id="38"/>
             <w:r>
               <w:rPr>
                 <w:rFonts w:ascii="Berlin Sans FB Demi" w:eastAsia="Calibri" w:hAnsi="Berlin Sans FB Demi" w:cs="Times New Roman"/>
@@ -2946,7 +2913,7 @@
               </w:rPr>
               <w:t xml:space="preserve"> and the documentation</w:t>
             </w:r>
-            <w:bookmarkEnd w:id="39"/>
+            <w:bookmarkEnd w:id="38"/>
           </w:p>
           <w:p>
             <w:pPr>
@@ -2964,7 +2931,7 @@
           </w:p>
         </w:tc>
       </w:tr>
-      <w:bookmarkEnd w:id="19"/>
+      <w:bookmarkEnd w:id="18"/>
     </w:tbl>
     <w:p>
       <w:pPr>
@@ -2974,8 +2941,8 @@
       </w:pPr>
     </w:p>
     <w:p>
-      <w:bookmarkStart w:id="40" w:name="_Hlk132887856"/>
-      <w:bookmarkEnd w:id="40"/>
+      <w:bookmarkStart w:id="39" w:name="_Hlk132887856"/>
+      <w:bookmarkEnd w:id="39"/>
     </w:p>
     <w:sectPr>
       <w:footerReference w:type="default" r:id="rId8"/>
@@ -2989,7 +2956,7 @@
 </file>
 
 <file path=word/endnotes.xml><?xml version="1.0" encoding="utf-8"?>
-<w:endnotes xmlns:wpc="http://schemas.microsoft.com/office/word/2010/wordprocessingCanvas" xmlns:cx="http://schemas.microsoft.com/office/drawing/2014/chartex" xmlns:cx1="http://schemas.microsoft.com/office/drawing/2015/9/8/chartex" xmlns:cx2="http://schemas.microsoft.com/office/drawing/2015/10/21/chartex" xmlns:cx3="http://schemas.microsoft.com/office/drawing/2016/5/9/chartex" xmlns:cx4="http://schemas.microsoft.com/office/drawing/2016/5/10/chartex" xmlns:cx5="http://schemas.microsoft.com/office/drawing/2016/5/11/chartex" xmlns:cx6="http://schemas.microsoft.com/office/drawing/2016/5/12/chartex" xmlns:cx7="http://schemas.microsoft.com/office/drawing/2016/5/13/chartex" xmlns:cx8="http://schemas.microsoft.com/office/drawing/2016/5/14/chartex" xmlns:mc="http://schemas.openxmlformats.org/markup-compatibility/2006" xmlns:aink="http://schemas.microsoft.com/office/drawing/2016/ink" xmlns:am3d="http://schemas.microsoft.com/office/drawing/2017/model3d" xmlns:o="urn:schemas-microsoft-com:office:office" xmlns:r="http://schemas.openxmlformats.org/officeDocument/2006/relationships" xmlns:m="http://schemas.openxmlformats.org/officeDocument/2006/math" xmlns:v="urn:schemas-microsoft-com:vml" xmlns:wp14="http://schemas.microsoft.com/office/word/2010/wordprocessingDrawing" xmlns:wp="http://schemas.openxmlformats.org/drawingml/2006/wordprocessingDrawing" xmlns:w10="urn:schemas-microsoft-com:office:word" xmlns:w="http://schemas.openxmlformats.org/wordprocessingml/2006/main" xmlns:w14="http://schemas.microsoft.com/office/word/2010/wordml" xmlns:w15="http://schemas.microsoft.com/office/word/2012/wordml" xmlns:w16cid="http://schemas.microsoft.com/office/word/2016/wordml/cid" xmlns:w16se="http://schemas.microsoft.com/office/word/2015/wordml/symex" xmlns:wpg="http://schemas.microsoft.com/office/word/2010/wordprocessingGroup" xmlns:wpi="http://schemas.microsoft.com/office/word/2010/wordprocessingInk" xmlns:wne="http://schemas.microsoft.com/office/word/2006/wordml" xmlns:wps="http://schemas.microsoft.com/office/word/2010/wordprocessingShape" mc:Ignorable="w14 w15 w16se w16cid wp14">
+<w:endnotes xmlns:wpc="http://schemas.microsoft.com/office/word/2010/wordprocessingCanvas" xmlns:cx="http://schemas.microsoft.com/office/drawing/2014/chartex" xmlns:cx1="http://schemas.microsoft.com/office/drawing/2015/9/8/chartex" xmlns:cx2="http://schemas.microsoft.com/office/drawing/2015/10/21/chartex" xmlns:cx3="http://schemas.microsoft.com/office/drawing/2016/5/9/chartex" xmlns:cx4="http://schemas.microsoft.com/office/drawing/2016/5/10/chartex" xmlns:cx5="http://schemas.microsoft.com/office/drawing/2016/5/11/chartex" xmlns:cx6="http://schemas.microsoft.com/office/drawing/2016/5/12/chartex" xmlns:cx7="http://schemas.microsoft.com/office/drawing/2016/5/13/chartex" xmlns:cx8="http://schemas.microsoft.com/office/drawing/2016/5/14/chartex" xmlns:mc="http://schemas.openxmlformats.org/markup-compatibility/2006" xmlns:aink="http://schemas.microsoft.com/office/drawing/2016/ink" xmlns:am3d="http://schemas.microsoft.com/office/drawing/2017/model3d" xmlns:o="urn:schemas-microsoft-com:office:office" xmlns:oel="http://schemas.microsoft.com/office/2019/extlst" xmlns:r="http://schemas.openxmlformats.org/officeDocument/2006/relationships" xmlns:m="http://schemas.openxmlformats.org/officeDocument/2006/math" xmlns:v="urn:schemas-microsoft-com:vml" xmlns:wp14="http://schemas.microsoft.com/office/word/2010/wordprocessingDrawing" xmlns:wp="http://schemas.openxmlformats.org/drawingml/2006/wordprocessingDrawing" xmlns:w10="urn:schemas-microsoft-com:office:word" xmlns:w="http://schemas.openxmlformats.org/wordprocessingml/2006/main" xmlns:w14="http://schemas.microsoft.com/office/word/2010/wordml" xmlns:w15="http://schemas.microsoft.com/office/word/2012/wordml" xmlns:w16cex="http://schemas.microsoft.com/office/word/2018/wordml/cex" xmlns:w16cid="http://schemas.microsoft.com/office/word/2016/wordml/cid" xmlns:w16="http://schemas.microsoft.com/office/word/2018/wordml" xmlns:w16sdtdh="http://schemas.microsoft.com/office/word/2020/wordml/sdtdatahash" xmlns:w16se="http://schemas.microsoft.com/office/word/2015/wordml/symex" xmlns:wpg="http://schemas.microsoft.com/office/word/2010/wordprocessingGroup" xmlns:wpi="http://schemas.microsoft.com/office/word/2010/wordprocessingInk" xmlns:wne="http://schemas.microsoft.com/office/word/2006/wordml" xmlns:wps="http://schemas.microsoft.com/office/word/2010/wordprocessingShape" mc:Ignorable="w14 w15 w16se w16cid w16 w16cex w16sdtdh wp14">
   <w:endnote w:type="separator" w:id="-1">
     <w:p>
       <w:pPr>
@@ -3014,7 +2981,7 @@
 </file>
 
 <file path=word/footer1.xml><?xml version="1.0" encoding="utf-8"?>
-<w:ftr xmlns:wpc="http://schemas.microsoft.com/office/word/2010/wordprocessingCanvas" xmlns:cx="http://schemas.microsoft.com/office/drawing/2014/chartex" xmlns:cx1="http://schemas.microsoft.com/office/drawing/2015/9/8/chartex" xmlns:cx2="http://schemas.microsoft.com/office/drawing/2015/10/21/chartex" xmlns:cx3="http://schemas.microsoft.com/office/drawing/2016/5/9/chartex" xmlns:cx4="http://schemas.microsoft.com/office/drawing/2016/5/10/chartex" xmlns:cx5="http://schemas.microsoft.com/office/drawing/2016/5/11/chartex" xmlns:cx6="http://schemas.microsoft.com/office/drawing/2016/5/12/chartex" xmlns:cx7="http://schemas.microsoft.com/office/drawing/2016/5/13/chartex" xmlns:cx8="http://schemas.microsoft.com/office/drawing/2016/5/14/chartex" xmlns:mc="http://schemas.openxmlformats.org/markup-compatibility/2006" xmlns:aink="http://schemas.microsoft.com/office/drawing/2016/ink" xmlns:am3d="http://schemas.microsoft.com/office/drawing/2017/model3d" xmlns:o="urn:schemas-microsoft-com:office:office" xmlns:r="http://schemas.openxmlformats.org/officeDocument/2006/relationships" xmlns:m="http://schemas.openxmlformats.org/officeDocument/2006/math" xmlns:v="urn:schemas-microsoft-com:vml" xmlns:wp14="http://schemas.microsoft.com/office/word/2010/wordprocessingDrawing" xmlns:wp="http://schemas.openxmlformats.org/drawingml/2006/wordprocessingDrawing" xmlns:w10="urn:schemas-microsoft-com:office:word" xmlns:w="http://schemas.openxmlformats.org/wordprocessingml/2006/main" xmlns:w14="http://schemas.microsoft.com/office/word/2010/wordml" xmlns:w15="http://schemas.microsoft.com/office/word/2012/wordml" xmlns:w16cid="http://schemas.microsoft.com/office/word/2016/wordml/cid" xmlns:w16se="http://schemas.microsoft.com/office/word/2015/wordml/symex" xmlns:wpg="http://schemas.microsoft.com/office/word/2010/wordprocessingGroup" xmlns:wpi="http://schemas.microsoft.com/office/word/2010/wordprocessingInk" xmlns:wne="http://schemas.microsoft.com/office/word/2006/wordml" xmlns:wps="http://schemas.microsoft.com/office/word/2010/wordprocessingShape" mc:Ignorable="w14 w15 w16se w16cid wp14">
+<w:ftr xmlns:wpc="http://schemas.microsoft.com/office/word/2010/wordprocessingCanvas" xmlns:cx="http://schemas.microsoft.com/office/drawing/2014/chartex" xmlns:cx1="http://schemas.microsoft.com/office/drawing/2015/9/8/chartex" xmlns:cx2="http://schemas.microsoft.com/office/drawing/2015/10/21/chartex" xmlns:cx3="http://schemas.microsoft.com/office/drawing/2016/5/9/chartex" xmlns:cx4="http://schemas.microsoft.com/office/drawing/2016/5/10/chartex" xmlns:cx5="http://schemas.microsoft.com/office/drawing/2016/5/11/chartex" xmlns:cx6="http://schemas.microsoft.com/office/drawing/2016/5/12/chartex" xmlns:cx7="http://schemas.microsoft.com/office/drawing/2016/5/13/chartex" xmlns:cx8="http://schemas.microsoft.com/office/drawing/2016/5/14/chartex" xmlns:mc="http://schemas.openxmlformats.org/markup-compatibility/2006" xmlns:aink="http://schemas.microsoft.com/office/drawing/2016/ink" xmlns:am3d="http://schemas.microsoft.com/office/drawing/2017/model3d" xmlns:o="urn:schemas-microsoft-com:office:office" xmlns:oel="http://schemas.microsoft.com/office/2019/extlst" xmlns:r="http://schemas.openxmlformats.org/officeDocument/2006/relationships" xmlns:m="http://schemas.openxmlformats.org/officeDocument/2006/math" xmlns:v="urn:schemas-microsoft-com:vml" xmlns:wp14="http://schemas.microsoft.com/office/word/2010/wordprocessingDrawing" xmlns:wp="http://schemas.openxmlformats.org/drawingml/2006/wordprocessingDrawing" xmlns:w10="urn:schemas-microsoft-com:office:word" xmlns:w="http://schemas.openxmlformats.org/wordprocessingml/2006/main" xmlns:w14="http://schemas.microsoft.com/office/word/2010/wordml" xmlns:w15="http://schemas.microsoft.com/office/word/2012/wordml" xmlns:w16cex="http://schemas.microsoft.com/office/word/2018/wordml/cex" xmlns:w16cid="http://schemas.microsoft.com/office/word/2016/wordml/cid" xmlns:w16="http://schemas.microsoft.com/office/word/2018/wordml" xmlns:w16sdtdh="http://schemas.microsoft.com/office/word/2020/wordml/sdtdatahash" xmlns:w16se="http://schemas.microsoft.com/office/word/2015/wordml/symex" xmlns:wpg="http://schemas.microsoft.com/office/word/2010/wordprocessingGroup" xmlns:wpi="http://schemas.microsoft.com/office/word/2010/wordprocessingInk" xmlns:wne="http://schemas.microsoft.com/office/word/2006/wordml" xmlns:wps="http://schemas.microsoft.com/office/word/2010/wordprocessingShape" mc:Ignorable="w14 w15 w16se w16cid w16 w16cex w16sdtdh wp14">
   <w:sdt>
     <w:sdtPr>
       <w:rPr>
@@ -3079,7 +3046,7 @@
 </file>
 
 <file path=word/footnotes.xml><?xml version="1.0" encoding="utf-8"?>
-<w:footnotes xmlns:wpc="http://schemas.microsoft.com/office/word/2010/wordprocessingCanvas" xmlns:cx="http://schemas.microsoft.com/office/drawing/2014/chartex" xmlns:cx1="http://schemas.microsoft.com/office/drawing/2015/9/8/chartex" xmlns:cx2="http://schemas.microsoft.com/office/drawing/2015/10/21/chartex" xmlns:cx3="http://schemas.microsoft.com/office/drawing/2016/5/9/chartex" xmlns:cx4="http://schemas.microsoft.com/office/drawing/2016/5/10/chartex" xmlns:cx5="http://schemas.microsoft.com/office/drawing/2016/5/11/chartex" xmlns:cx6="http://schemas.microsoft.com/office/drawing/2016/5/12/chartex" xmlns:cx7="http://schemas.microsoft.com/office/drawing/2016/5/13/chartex" xmlns:cx8="http://schemas.microsoft.com/office/drawing/2016/5/14/chartex" xmlns:mc="http://schemas.openxmlformats.org/markup-compatibility/2006" xmlns:aink="http://schemas.microsoft.com/office/drawing/2016/ink" xmlns:am3d="http://schemas.microsoft.com/office/drawing/2017/model3d" xmlns:o="urn:schemas-microsoft-com:office:office" xmlns:r="http://schemas.openxmlformats.org/officeDocument/2006/relationships" xmlns:m="http://schemas.openxmlformats.org/officeDocument/2006/math" xmlns:v="urn:schemas-microsoft-com:vml" xmlns:wp14="http://schemas.microsoft.com/office/word/2010/wordprocessingDrawing" xmlns:wp="http://schemas.openxmlformats.org/drawingml/2006/wordprocessingDrawing" xmlns:w10="urn:schemas-microsoft-com:office:word" xmlns:w="http://schemas.openxmlformats.org/wordprocessingml/2006/main" xmlns:w14="http://schemas.microsoft.com/office/word/2010/wordml" xmlns:w15="http://schemas.microsoft.com/office/word/2012/wordml" xmlns:w16cid="http://schemas.microsoft.com/office/word/2016/wordml/cid" xmlns:w16se="http://schemas.microsoft.com/office/word/2015/wordml/symex" xmlns:wpg="http://schemas.microsoft.com/office/word/2010/wordprocessingGroup" xmlns:wpi="http://schemas.microsoft.com/office/word/2010/wordprocessingInk" xmlns:wne="http://schemas.microsoft.com/office/word/2006/wordml" xmlns:wps="http://schemas.microsoft.com/office/word/2010/wordprocessingShape" mc:Ignorable="w14 w15 w16se w16cid wp14">
+<w:footnotes xmlns:wpc="http://schemas.microsoft.com/office/word/2010/wordprocessingCanvas" xmlns:cx="http://schemas.microsoft.com/office/drawing/2014/chartex" xmlns:cx1="http://schemas.microsoft.com/office/drawing/2015/9/8/chartex" xmlns:cx2="http://schemas.microsoft.com/office/drawing/2015/10/21/chartex" xmlns:cx3="http://schemas.microsoft.com/office/drawing/2016/5/9/chartex" xmlns:cx4="http://schemas.microsoft.com/office/drawing/2016/5/10/chartex" xmlns:cx5="http://schemas.microsoft.com/office/drawing/2016/5/11/chartex" xmlns:cx6="http://schemas.microsoft.com/office/drawing/2016/5/12/chartex" xmlns:cx7="http://schemas.microsoft.com/office/drawing/2016/5/13/chartex" xmlns:cx8="http://schemas.microsoft.com/office/drawing/2016/5/14/chartex" xmlns:mc="http://schemas.openxmlformats.org/markup-compatibility/2006" xmlns:aink="http://schemas.microsoft.com/office/drawing/2016/ink" xmlns:am3d="http://schemas.microsoft.com/office/drawing/2017/model3d" xmlns:o="urn:schemas-microsoft-com:office:office" xmlns:oel="http://schemas.microsoft.com/office/2019/extlst" xmlns:r="http://schemas.openxmlformats.org/officeDocument/2006/relationships" xmlns:m="http://schemas.openxmlformats.org/officeDocument/2006/math" xmlns:v="urn:schemas-microsoft-com:vml" xmlns:wp14="http://schemas.microsoft.com/office/word/2010/wordprocessingDrawing" xmlns:wp="http://schemas.openxmlformats.org/drawingml/2006/wordprocessingDrawing" xmlns:w10="urn:schemas-microsoft-com:office:word" xmlns:w="http://schemas.openxmlformats.org/wordprocessingml/2006/main" xmlns:w14="http://schemas.microsoft.com/office/word/2010/wordml" xmlns:w15="http://schemas.microsoft.com/office/word/2012/wordml" xmlns:w16cex="http://schemas.microsoft.com/office/word/2018/wordml/cex" xmlns:w16cid="http://schemas.microsoft.com/office/word/2016/wordml/cid" xmlns:w16="http://schemas.microsoft.com/office/word/2018/wordml" xmlns:w16sdtdh="http://schemas.microsoft.com/office/word/2020/wordml/sdtdatahash" xmlns:w16se="http://schemas.microsoft.com/office/word/2015/wordml/symex" xmlns:wpg="http://schemas.microsoft.com/office/word/2010/wordprocessingGroup" xmlns:wpi="http://schemas.microsoft.com/office/word/2010/wordprocessingInk" xmlns:wne="http://schemas.microsoft.com/office/word/2006/wordml" xmlns:wps="http://schemas.microsoft.com/office/word/2010/wordprocessingShape" mc:Ignorable="w14 w15 w16se w16cid w16 w16cex w16sdtdh wp14">
   <w:footnote w:type="separator" w:id="-1">
     <w:p>
       <w:pPr>
@@ -3104,7 +3071,7 @@
 </file>
 
 <file path=word/styles.xml><?xml version="1.0" encoding="utf-8"?>
-<w:styles xmlns:mc="http://schemas.openxmlformats.org/markup-compatibility/2006" xmlns:r="http://schemas.openxmlformats.org/officeDocument/2006/relationships" xmlns:w="http://schemas.openxmlformats.org/wordprocessingml/2006/main" xmlns:w14="http://schemas.microsoft.com/office/word/2010/wordml" xmlns:w15="http://schemas.microsoft.com/office/word/2012/wordml" xmlns:w16cid="http://schemas.microsoft.com/office/word/2016/wordml/cid" xmlns:w16se="http://schemas.microsoft.com/office/word/2015/wordml/symex" mc:Ignorable="w14 w15 w16se w16cid">
+<w:styles xmlns:mc="http://schemas.openxmlformats.org/markup-compatibility/2006" xmlns:r="http://schemas.openxmlformats.org/officeDocument/2006/relationships" xmlns:w="http://schemas.openxmlformats.org/wordprocessingml/2006/main" xmlns:w14="http://schemas.microsoft.com/office/word/2010/wordml" xmlns:w15="http://schemas.microsoft.com/office/word/2012/wordml" xmlns:w16cex="http://schemas.microsoft.com/office/word/2018/wordml/cex" xmlns:w16cid="http://schemas.microsoft.com/office/word/2016/wordml/cid" xmlns:w16="http://schemas.microsoft.com/office/word/2018/wordml" xmlns:w16sdtdh="http://schemas.microsoft.com/office/word/2020/wordml/sdtdatahash" xmlns:w16se="http://schemas.microsoft.com/office/word/2015/wordml/symex" mc:Ignorable="w14 w15 w16se w16cid w16 w16cex w16sdtdh">
   <w:docDefaults>
     <w:rPrDefault>
       <w:rPr>
@@ -3122,7 +3089,7 @@
       </w:pPr>
     </w:pPrDefault>
   </w:docDefaults>
-  <w:latentStyles w:defLockedState="0" w:defUIPriority="99" w:defSemiHidden="0" w:defUnhideWhenUsed="0" w:defQFormat="0" w:count="375">
+  <w:latentStyles w:defLockedState="0" w:defUIPriority="99" w:defSemiHidden="0" w:defUnhideWhenUsed="0" w:defQFormat="0" w:count="376">
     <w:lsdException w:name="Normal" w:uiPriority="0" w:qFormat="1"/>
     <w:lsdException w:name="heading 1" w:uiPriority="9" w:qFormat="1"/>
     <w:lsdException w:name="heading 2" w:semiHidden="1" w:uiPriority="9" w:unhideWhenUsed="1" w:qFormat="1"/>
@@ -3498,6 +3465,7 @@
     <w:lsdException w:name="Smart Hyperlink" w:semiHidden="1" w:unhideWhenUsed="1"/>
     <w:lsdException w:name="Hashtag" w:semiHidden="1" w:unhideWhenUsed="1"/>
     <w:lsdException w:name="Unresolved Mention" w:semiHidden="1" w:unhideWhenUsed="1"/>
+    <w:lsdException w:name="Smart Link" w:semiHidden="1" w:unhideWhenUsed="1"/>
   </w:latentStyles>
   <w:style w:type="paragraph" w:default="1" w:styleId="Normal">
     <w:name w:val="Normal"/>

</xml_diff>